<commit_message>
vue project some idea
</commit_message>
<xml_diff>
--- a/vue项目.docx
+++ b/vue项目.docx
@@ -747,47 +747,23 @@
         </w:numPr>
         <w:ind w:firstLineChars="0"/>
       </w:pPr>
-      <w:proofErr w:type="gramStart"/>
-      <w:r>
-        <w:rPr>
-          <w:rFonts w:hint="eastAsia"/>
-        </w:rPr>
-        <w:t>轮播图插件</w:t>
-      </w:r>
-      <w:proofErr w:type="gramEnd"/>
-      <w:r>
-        <w:rPr>
-          <w:rFonts w:hint="eastAsia"/>
-        </w:rPr>
-        <w:t>安装</w:t>
-      </w:r>
-    </w:p>
-    <w:p>
-      <w:pPr>
-        <w:pStyle w:val="a5"/>
-        <w:ind w:left="360" w:firstLineChars="0" w:firstLine="0"/>
-      </w:pPr>
-      <w:proofErr w:type="spellStart"/>
-      <w:proofErr w:type="gramStart"/>
-      <w:r>
-        <w:rPr>
-          <w:rFonts w:hint="eastAsia"/>
-        </w:rPr>
-        <w:t>vue</w:t>
-      </w:r>
-      <w:proofErr w:type="spellEnd"/>
-      <w:r>
-        <w:rPr>
-          <w:rFonts w:hint="eastAsia"/>
-        </w:rPr>
-        <w:t>-swipe</w:t>
-      </w:r>
-      <w:proofErr w:type="gramEnd"/>
-      <w:r>
-        <w:rPr>
-          <w:rFonts w:hint="eastAsia"/>
-        </w:rPr>
-        <w:t xml:space="preserve">   </w:t>
+      <w:r>
+        <w:rPr>
+          <w:rFonts w:hint="eastAsia"/>
+        </w:rPr>
+        <w:t>轮播图插件安装</w:t>
+      </w:r>
+    </w:p>
+    <w:p>
+      <w:pPr>
+        <w:pStyle w:val="a5"/>
+        <w:ind w:left="360" w:firstLineChars="0" w:firstLine="0"/>
+      </w:pPr>
+      <w:r>
+        <w:rPr>
+          <w:rFonts w:hint="eastAsia"/>
+        </w:rPr>
+        <w:t xml:space="preserve">vue-swipe   </w:t>
       </w:r>
       <w:hyperlink r:id="rId19" w:history="1">
         <w:r>
@@ -803,60 +779,20 @@
         <w:pStyle w:val="a5"/>
         <w:ind w:left="360" w:firstLineChars="0" w:firstLine="0"/>
       </w:pPr>
-      <w:proofErr w:type="spellStart"/>
-      <w:r>
-        <w:rPr>
-          <w:rFonts w:hint="eastAsia"/>
-        </w:rPr>
-        <w:t>vue</w:t>
-      </w:r>
-      <w:proofErr w:type="spellEnd"/>
-      <w:r>
-        <w:rPr>
-          <w:rFonts w:hint="eastAsia"/>
-        </w:rPr>
-        <w:t>-awesome-</w:t>
-      </w:r>
-      <w:proofErr w:type="spellStart"/>
-      <w:proofErr w:type="gramStart"/>
-      <w:r>
-        <w:rPr>
-          <w:rFonts w:hint="eastAsia"/>
-        </w:rPr>
-        <w:t>swiper</w:t>
-      </w:r>
-      <w:proofErr w:type="spellEnd"/>
-      <w:r>
-        <w:rPr>
-          <w:rFonts w:hint="eastAsia"/>
-        </w:rPr>
-        <w:t xml:space="preserve">  </w:t>
-      </w:r>
-      <w:proofErr w:type="gramEnd"/>
-      <w:r>
-        <w:fldChar w:fldCharType="begin"/>
-      </w:r>
-      <w:r>
-        <w:instrText xml:space="preserve"> HYPERLINK "</w:instrText>
-      </w:r>
-      <w:r>
-        <w:instrText>https://blog.csdn.net/dreamStart_Lin/article/details/70218249</w:instrText>
-      </w:r>
-      <w:r>
-        <w:instrText xml:space="preserve">" </w:instrText>
-      </w:r>
-      <w:r>
-        <w:fldChar w:fldCharType="separate"/>
-      </w:r>
-      <w:r>
-        <w:rPr>
-          <w:rStyle w:val="a7"/>
-        </w:rPr>
-        <w:t>https://blog.csdn.net/dreamStart_Lin/article/details/70218249</w:t>
-      </w:r>
-      <w:r>
-        <w:fldChar w:fldCharType="end"/>
-      </w:r>
+      <w:r>
+        <w:rPr>
+          <w:rFonts w:hint="eastAsia"/>
+        </w:rPr>
+        <w:t xml:space="preserve">vue-awesome-swiper  </w:t>
+      </w:r>
+      <w:hyperlink r:id="rId20" w:history="1">
+        <w:r>
+          <w:rPr>
+            <w:rStyle w:val="a7"/>
+          </w:rPr>
+          <w:t>https://blog.csdn.net/dreamStart_Lin/article/details/70218249</w:t>
+        </w:r>
+      </w:hyperlink>
     </w:p>
     <w:p>
       <w:pPr>
@@ -872,70 +808,6 @@
             <wp:extent cx="5067300" cy="203200"/>
             <wp:effectExtent l="0" t="0" r="0" b="6350"/>
             <wp:docPr id="13" name="图片 13"/>
-            <wp:cNvGraphicFramePr>
-              <a:graphicFrameLocks xmlns:a="http://schemas.openxmlformats.org/drawingml/2006/main" noChangeAspect="1"/>
-            </wp:cNvGraphicFramePr>
-            <a:graphic xmlns:a="http://schemas.openxmlformats.org/drawingml/2006/main">
-              <a:graphicData uri="http://schemas.openxmlformats.org/drawingml/2006/picture">
-                <pic:pic xmlns:pic="http://schemas.openxmlformats.org/drawingml/2006/picture">
-                  <pic:nvPicPr>
-                    <pic:cNvPr id="0" name=""/>
-                    <pic:cNvPicPr/>
-                  </pic:nvPicPr>
-                  <pic:blipFill>
-                    <a:blip r:embed="rId20"/>
-                    <a:stretch>
-                      <a:fillRect/>
-                    </a:stretch>
-                  </pic:blipFill>
-                  <pic:spPr>
-                    <a:xfrm>
-                      <a:off x="0" y="0"/>
-                      <a:ext cx="5067300" cy="203200"/>
-                    </a:xfrm>
-                    <a:prstGeom prst="rect">
-                      <a:avLst/>
-                    </a:prstGeom>
-                  </pic:spPr>
-                </pic:pic>
-              </a:graphicData>
-            </a:graphic>
-          </wp:inline>
-        </w:drawing>
-      </w:r>
-    </w:p>
-    <w:p>
-      <w:pPr>
-        <w:pStyle w:val="a5"/>
-        <w:ind w:left="360" w:firstLineChars="0" w:firstLine="0"/>
-      </w:pPr>
-      <w:r>
-        <w:rPr>
-          <w:rFonts w:hint="eastAsia"/>
-        </w:rPr>
-        <w:t>main.js</w:t>
-      </w:r>
-      <w:r>
-        <w:rPr>
-          <w:rFonts w:hint="eastAsia"/>
-        </w:rPr>
-        <w:t>中</w:t>
-      </w:r>
-    </w:p>
-    <w:p>
-      <w:pPr>
-        <w:pStyle w:val="a5"/>
-        <w:ind w:left="360" w:firstLineChars="0" w:firstLine="0"/>
-      </w:pPr>
-      <w:r>
-        <w:rPr>
-          <w:noProof/>
-        </w:rPr>
-        <w:drawing>
-          <wp:inline distT="0" distB="0" distL="0" distR="0" wp14:anchorId="28B6CED5" wp14:editId="3A01A0E5">
-            <wp:extent cx="3873500" cy="374650"/>
-            <wp:effectExtent l="0" t="0" r="0" b="6350"/>
-            <wp:docPr id="14" name="图片 14"/>
             <wp:cNvGraphicFramePr>
               <a:graphicFrameLocks xmlns:a="http://schemas.openxmlformats.org/drawingml/2006/main" noChangeAspect="1"/>
             </wp:cNvGraphicFramePr>
@@ -955,7 +827,7 @@
                   <pic:spPr>
                     <a:xfrm>
                       <a:off x="0" y="0"/>
-                      <a:ext cx="3873500" cy="374650"/>
+                      <a:ext cx="5067300" cy="203200"/>
                     </a:xfrm>
                     <a:prstGeom prst="rect">
                       <a:avLst/>
@@ -975,13 +847,31 @@
       </w:pPr>
       <w:r>
         <w:rPr>
+          <w:rFonts w:hint="eastAsia"/>
+        </w:rPr>
+        <w:t>main.js</w:t>
+      </w:r>
+      <w:r>
+        <w:rPr>
+          <w:rFonts w:hint="eastAsia"/>
+        </w:rPr>
+        <w:t>中</w:t>
+      </w:r>
+    </w:p>
+    <w:p>
+      <w:pPr>
+        <w:pStyle w:val="a5"/>
+        <w:ind w:left="360" w:firstLineChars="0" w:firstLine="0"/>
+      </w:pPr>
+      <w:r>
+        <w:rPr>
           <w:noProof/>
         </w:rPr>
         <w:drawing>
-          <wp:inline distT="0" distB="0" distL="0" distR="0" wp14:anchorId="40FDA60A" wp14:editId="5DD79317">
-            <wp:extent cx="2114550" cy="209550"/>
-            <wp:effectExtent l="0" t="0" r="0" b="0"/>
-            <wp:docPr id="15" name="图片 15"/>
+          <wp:inline distT="0" distB="0" distL="0" distR="0" wp14:anchorId="28B6CED5" wp14:editId="3A01A0E5">
+            <wp:extent cx="3873500" cy="374650"/>
+            <wp:effectExtent l="0" t="0" r="0" b="6350"/>
+            <wp:docPr id="14" name="图片 14"/>
             <wp:cNvGraphicFramePr>
               <a:graphicFrameLocks xmlns:a="http://schemas.openxmlformats.org/drawingml/2006/main" noChangeAspect="1"/>
             </wp:cNvGraphicFramePr>
@@ -1001,7 +891,7 @@
                   <pic:spPr>
                     <a:xfrm>
                       <a:off x="0" y="0"/>
-                      <a:ext cx="2114550" cy="209550"/>
+                      <a:ext cx="3873500" cy="374650"/>
                     </a:xfrm>
                     <a:prstGeom prst="rect">
                       <a:avLst/>
@@ -1023,12 +913,11 @@
         <w:rPr>
           <w:noProof/>
         </w:rPr>
-        <w:lastRenderedPageBreak/>
         <w:drawing>
-          <wp:inline distT="0" distB="0" distL="0" distR="0" wp14:anchorId="7A80E31D" wp14:editId="3D95C579">
-            <wp:extent cx="4464050" cy="1485900"/>
+          <wp:inline distT="0" distB="0" distL="0" distR="0" wp14:anchorId="40FDA60A" wp14:editId="5DD79317">
+            <wp:extent cx="2114550" cy="209550"/>
             <wp:effectExtent l="0" t="0" r="0" b="0"/>
-            <wp:docPr id="16" name="图片 16"/>
+            <wp:docPr id="15" name="图片 15"/>
             <wp:cNvGraphicFramePr>
               <a:graphicFrameLocks xmlns:a="http://schemas.openxmlformats.org/drawingml/2006/main" noChangeAspect="1"/>
             </wp:cNvGraphicFramePr>
@@ -1048,7 +937,7 @@
                   <pic:spPr>
                     <a:xfrm>
                       <a:off x="0" y="0"/>
-                      <a:ext cx="4464050" cy="1485900"/>
+                      <a:ext cx="2114550" cy="209550"/>
                     </a:xfrm>
                     <a:prstGeom prst="rect">
                       <a:avLst/>
@@ -1068,59 +957,14 @@
       </w:pPr>
       <w:r>
         <w:rPr>
-          <w:rFonts w:hint="eastAsia"/>
-        </w:rPr>
-        <w:t>图片未加载</w:t>
-      </w:r>
-      <w:proofErr w:type="gramStart"/>
-      <w:r>
-        <w:rPr>
-          <w:rFonts w:hint="eastAsia"/>
-        </w:rPr>
-        <w:t>时</w:t>
-      </w:r>
-      <w:r>
-        <w:rPr>
-          <w:rFonts w:hint="eastAsia"/>
-        </w:rPr>
-        <w:t>图片</w:t>
-      </w:r>
-      <w:proofErr w:type="gramEnd"/>
-      <w:r>
-        <w:rPr>
-          <w:rFonts w:hint="eastAsia"/>
-        </w:rPr>
-        <w:t>加载后，</w:t>
-      </w:r>
-      <w:proofErr w:type="gramStart"/>
-      <w:r>
-        <w:rPr>
-          <w:rFonts w:hint="eastAsia"/>
-        </w:rPr>
-        <w:t>轮播图</w:t>
-      </w:r>
-      <w:proofErr w:type="gramEnd"/>
-      <w:r>
-        <w:rPr>
-          <w:rFonts w:hint="eastAsia"/>
-        </w:rPr>
-        <w:t>后面的元素的位置会下移，方法：</w:t>
-      </w:r>
-    </w:p>
-    <w:p>
-      <w:pPr>
-        <w:pStyle w:val="a5"/>
-        <w:ind w:left="360" w:firstLineChars="0" w:firstLine="0"/>
-      </w:pPr>
-      <w:r>
-        <w:rPr>
           <w:noProof/>
         </w:rPr>
+        <w:lastRenderedPageBreak/>
         <w:drawing>
-          <wp:inline distT="0" distB="0" distL="0" distR="0" wp14:anchorId="72DF2BEE" wp14:editId="3B0E12B4">
-            <wp:extent cx="2089150" cy="1676400"/>
-            <wp:effectExtent l="0" t="0" r="6350" b="0"/>
-            <wp:docPr id="17" name="图片 17"/>
+          <wp:inline distT="0" distB="0" distL="0" distR="0" wp14:anchorId="7A80E31D" wp14:editId="3D95C579">
+            <wp:extent cx="4464050" cy="1485900"/>
+            <wp:effectExtent l="0" t="0" r="0" b="0"/>
+            <wp:docPr id="16" name="图片 16"/>
             <wp:cNvGraphicFramePr>
               <a:graphicFrameLocks xmlns:a="http://schemas.openxmlformats.org/drawingml/2006/main" noChangeAspect="1"/>
             </wp:cNvGraphicFramePr>
@@ -1140,7 +984,7 @@
                   <pic:spPr>
                     <a:xfrm>
                       <a:off x="0" y="0"/>
-                      <a:ext cx="2089150" cy="1676400"/>
+                      <a:ext cx="4464050" cy="1485900"/>
                     </a:xfrm>
                     <a:prstGeom prst="rect">
                       <a:avLst/>
@@ -1156,51 +1000,35 @@
     <w:p>
       <w:pPr>
         <w:pStyle w:val="a5"/>
-        <w:numPr>
-          <w:ilvl w:val="0"/>
-          <w:numId w:val="1"/>
-        </w:numPr>
-        <w:ind w:firstLineChars="0"/>
-        <w:rPr>
-          <w:rFonts w:hint="eastAsia"/>
-        </w:rPr>
-      </w:pPr>
-      <w:r>
-        <w:rPr>
-          <w:rFonts w:hint="eastAsia"/>
-        </w:rPr>
-        <w:t>安装</w:t>
-      </w:r>
-      <w:r>
-        <w:rPr>
-          <w:rFonts w:hint="eastAsia"/>
-        </w:rPr>
-        <w:t>better-scroll</w:t>
-      </w:r>
-      <w:r>
-        <w:rPr>
-          <w:rFonts w:hint="eastAsia"/>
-        </w:rPr>
-        <w:t>插件</w:t>
-      </w:r>
-    </w:p>
-    <w:p>
-      <w:pPr>
-        <w:pStyle w:val="a5"/>
-        <w:ind w:left="360" w:firstLineChars="0" w:firstLine="0"/>
-        <w:rPr>
-          <w:rFonts w:hint="eastAsia"/>
-        </w:rPr>
+        <w:ind w:left="360" w:firstLineChars="0" w:firstLine="0"/>
+      </w:pPr>
+      <w:r>
+        <w:rPr>
+          <w:rFonts w:hint="eastAsia"/>
+        </w:rPr>
+        <w:t>图片未加载时</w:t>
+      </w:r>
+      <w:r>
+        <w:rPr>
+          <w:rFonts w:hint="eastAsia"/>
+        </w:rPr>
+        <w:t>图片加载后，轮播图后面的元素的位置会下移，方法：</w:t>
+      </w:r>
+    </w:p>
+    <w:p>
+      <w:pPr>
+        <w:pStyle w:val="a5"/>
+        <w:ind w:left="360" w:firstLineChars="0" w:firstLine="0"/>
       </w:pPr>
       <w:r>
         <w:rPr>
           <w:noProof/>
         </w:rPr>
         <w:drawing>
-          <wp:inline distT="0" distB="0" distL="0" distR="0" wp14:anchorId="3D183D6E" wp14:editId="65F97DAD">
-            <wp:extent cx="4076700" cy="158750"/>
-            <wp:effectExtent l="0" t="0" r="0" b="0"/>
-            <wp:docPr id="2" name="图片 2"/>
+          <wp:inline distT="0" distB="0" distL="0" distR="0" wp14:anchorId="72DF2BEE" wp14:editId="3B0E12B4">
+            <wp:extent cx="2089150" cy="1676400"/>
+            <wp:effectExtent l="0" t="0" r="6350" b="0"/>
+            <wp:docPr id="17" name="图片 17"/>
             <wp:cNvGraphicFramePr>
               <a:graphicFrameLocks xmlns:a="http://schemas.openxmlformats.org/drawingml/2006/main" noChangeAspect="1"/>
             </wp:cNvGraphicFramePr>
@@ -1220,7 +1048,7 @@
                   <pic:spPr>
                     <a:xfrm>
                       <a:off x="0" y="0"/>
-                      <a:ext cx="4076700" cy="158750"/>
+                      <a:ext cx="2089150" cy="1676400"/>
                     </a:xfrm>
                     <a:prstGeom prst="rect">
                       <a:avLst/>
@@ -1236,20 +1064,45 @@
     <w:p>
       <w:pPr>
         <w:pStyle w:val="a5"/>
-        <w:ind w:left="360" w:firstLineChars="0" w:firstLine="0"/>
-        <w:rPr>
-          <w:rFonts w:hint="eastAsia"/>
-        </w:rPr>
+        <w:numPr>
+          <w:ilvl w:val="0"/>
+          <w:numId w:val="1"/>
+        </w:numPr>
+        <w:ind w:firstLineChars="0"/>
+      </w:pPr>
+      <w:r>
+        <w:rPr>
+          <w:rFonts w:hint="eastAsia"/>
+        </w:rPr>
+        <w:t>安装</w:t>
+      </w:r>
+      <w:r>
+        <w:rPr>
+          <w:rFonts w:hint="eastAsia"/>
+        </w:rPr>
+        <w:t>better-scroll</w:t>
+      </w:r>
+      <w:r>
+        <w:rPr>
+          <w:rFonts w:hint="eastAsia"/>
+        </w:rPr>
+        <w:t>插件</w:t>
+      </w:r>
+    </w:p>
+    <w:p>
+      <w:pPr>
+        <w:pStyle w:val="a5"/>
+        <w:ind w:left="360" w:firstLineChars="0" w:firstLine="0"/>
       </w:pPr>
       <w:r>
         <w:rPr>
           <w:noProof/>
         </w:rPr>
         <w:drawing>
-          <wp:inline distT="0" distB="0" distL="0" distR="0" wp14:anchorId="0B1DB561" wp14:editId="33E8FBA5">
-            <wp:extent cx="3867150" cy="2012950"/>
-            <wp:effectExtent l="0" t="0" r="0" b="6350"/>
-            <wp:docPr id="18" name="图片 18"/>
+          <wp:inline distT="0" distB="0" distL="0" distR="0" wp14:anchorId="3D183D6E" wp14:editId="65F97DAD">
+            <wp:extent cx="4076700" cy="158750"/>
+            <wp:effectExtent l="0" t="0" r="0" b="0"/>
+            <wp:docPr id="2" name="图片 2"/>
             <wp:cNvGraphicFramePr>
               <a:graphicFrameLocks xmlns:a="http://schemas.openxmlformats.org/drawingml/2006/main" noChangeAspect="1"/>
             </wp:cNvGraphicFramePr>
@@ -1269,7 +1122,7 @@
                   <pic:spPr>
                     <a:xfrm>
                       <a:off x="0" y="0"/>
-                      <a:ext cx="3867150" cy="2012950"/>
+                      <a:ext cx="4076700" cy="158750"/>
                     </a:xfrm>
                     <a:prstGeom prst="rect">
                       <a:avLst/>
@@ -1286,34 +1139,16 @@
       <w:pPr>
         <w:pStyle w:val="a5"/>
         <w:ind w:left="360" w:firstLineChars="0" w:firstLine="0"/>
-        <w:rPr>
-          <w:rFonts w:hint="eastAsia"/>
-        </w:rPr>
-      </w:pPr>
-      <w:r>
-        <w:rPr>
-          <w:rFonts w:hint="eastAsia"/>
-        </w:rPr>
-        <w:t>滚动到某节点：</w:t>
-      </w:r>
-    </w:p>
-    <w:p>
-      <w:pPr>
-        <w:pStyle w:val="a5"/>
-        <w:ind w:left="360" w:firstLineChars="0" w:firstLine="0"/>
-        <w:rPr>
-          <w:rFonts w:hint="eastAsia"/>
-        </w:rPr>
       </w:pPr>
       <w:r>
         <w:rPr>
           <w:noProof/>
         </w:rPr>
         <w:drawing>
-          <wp:inline distT="0" distB="0" distL="0" distR="0" wp14:anchorId="32CA004C" wp14:editId="0A7A4193">
-            <wp:extent cx="3187700" cy="666750"/>
-            <wp:effectExtent l="0" t="0" r="0" b="0"/>
-            <wp:docPr id="19" name="图片 19"/>
+          <wp:inline distT="0" distB="0" distL="0" distR="0" wp14:anchorId="0B1DB561" wp14:editId="33E8FBA5">
+            <wp:extent cx="3867150" cy="2012950"/>
+            <wp:effectExtent l="0" t="0" r="0" b="6350"/>
+            <wp:docPr id="18" name="图片 18"/>
             <wp:cNvGraphicFramePr>
               <a:graphicFrameLocks xmlns:a="http://schemas.openxmlformats.org/drawingml/2006/main" noChangeAspect="1"/>
             </wp:cNvGraphicFramePr>
@@ -1333,6 +1168,64 @@
                   <pic:spPr>
                     <a:xfrm>
                       <a:off x="0" y="0"/>
+                      <a:ext cx="3867150" cy="2012950"/>
+                    </a:xfrm>
+                    <a:prstGeom prst="rect">
+                      <a:avLst/>
+                    </a:prstGeom>
+                  </pic:spPr>
+                </pic:pic>
+              </a:graphicData>
+            </a:graphic>
+          </wp:inline>
+        </w:drawing>
+      </w:r>
+    </w:p>
+    <w:p>
+      <w:pPr>
+        <w:pStyle w:val="a5"/>
+        <w:ind w:left="360" w:firstLineChars="0" w:firstLine="0"/>
+      </w:pPr>
+      <w:r>
+        <w:rPr>
+          <w:rFonts w:hint="eastAsia"/>
+        </w:rPr>
+        <w:t>滚动到某节点：</w:t>
+      </w:r>
+    </w:p>
+    <w:p>
+      <w:pPr>
+        <w:pStyle w:val="a5"/>
+        <w:ind w:left="360" w:firstLineChars="0" w:firstLine="0"/>
+      </w:pPr>
+      <w:r>
+        <w:rPr>
+          <w:noProof/>
+        </w:rPr>
+        <w:drawing>
+          <wp:inline distT="0" distB="0" distL="0" distR="0" wp14:anchorId="32CA004C" wp14:editId="0A7A4193">
+            <wp:extent cx="3187700" cy="666750"/>
+            <wp:effectExtent l="0" t="0" r="0" b="0"/>
+            <wp:docPr id="19" name="图片 19"/>
+            <wp:cNvGraphicFramePr>
+              <a:graphicFrameLocks xmlns:a="http://schemas.openxmlformats.org/drawingml/2006/main" noChangeAspect="1"/>
+            </wp:cNvGraphicFramePr>
+            <a:graphic xmlns:a="http://schemas.openxmlformats.org/drawingml/2006/main">
+              <a:graphicData uri="http://schemas.openxmlformats.org/drawingml/2006/picture">
+                <pic:pic xmlns:pic="http://schemas.openxmlformats.org/drawingml/2006/picture">
+                  <pic:nvPicPr>
+                    <pic:cNvPr id="0" name=""/>
+                    <pic:cNvPicPr/>
+                  </pic:nvPicPr>
+                  <pic:blipFill>
+                    <a:blip r:embed="rId28"/>
+                    <a:stretch>
+                      <a:fillRect/>
+                    </a:stretch>
+                  </pic:blipFill>
+                  <pic:spPr>
+                    <a:xfrm>
+                      <a:off x="0" y="0"/>
                       <a:ext cx="3187700" cy="666750"/>
                     </a:xfrm>
                     <a:prstGeom prst="rect">
@@ -1345,6 +1238,1346 @@
           </wp:inline>
         </w:drawing>
       </w:r>
+    </w:p>
+    <w:p>
+      <w:pPr>
+        <w:pStyle w:val="a5"/>
+        <w:numPr>
+          <w:ilvl w:val="0"/>
+          <w:numId w:val="1"/>
+        </w:numPr>
+        <w:ind w:firstLineChars="0"/>
+      </w:pPr>
+      <w:r>
+        <w:rPr>
+          <w:rFonts w:hint="eastAsia"/>
+        </w:rPr>
+        <w:t>安装</w:t>
+      </w:r>
+      <w:r>
+        <w:rPr>
+          <w:rFonts w:hint="eastAsia"/>
+        </w:rPr>
+        <w:t>vuex</w:t>
+      </w:r>
+    </w:p>
+    <w:p>
+      <w:pPr>
+        <w:pStyle w:val="a5"/>
+        <w:ind w:left="360" w:firstLineChars="0" w:firstLine="0"/>
+      </w:pPr>
+      <w:r>
+        <w:rPr>
+          <w:rFonts w:hint="eastAsia"/>
+        </w:rPr>
+        <w:t xml:space="preserve">vuex </w:t>
+      </w:r>
+      <w:r>
+        <w:rPr>
+          <w:rFonts w:hint="eastAsia"/>
+        </w:rPr>
+        <w:t>管理数据</w:t>
+      </w:r>
+      <w:r>
+        <w:rPr>
+          <w:rFonts w:hint="eastAsia"/>
+        </w:rPr>
+        <w:t xml:space="preserve"> </w:t>
+      </w:r>
+      <w:r>
+        <w:rPr>
+          <w:rFonts w:hint="eastAsia"/>
+        </w:rPr>
+        <w:t>组件共用一套数据</w:t>
+      </w:r>
+      <w:r>
+        <w:rPr>
+          <w:rFonts w:hint="eastAsia"/>
+        </w:rPr>
+        <w:t xml:space="preserve">  </w:t>
+      </w:r>
+      <w:r>
+        <w:rPr>
+          <w:rFonts w:hint="eastAsia"/>
+        </w:rPr>
+        <w:t>一个组件改变数据，其他组件的数据也发生改变</w:t>
+      </w:r>
+    </w:p>
+    <w:p>
+      <w:pPr>
+        <w:pStyle w:val="a5"/>
+        <w:ind w:left="360" w:firstLineChars="0" w:firstLine="0"/>
+      </w:pPr>
+      <w:r>
+        <w:rPr>
+          <w:rFonts w:hint="eastAsia"/>
+        </w:rPr>
+        <w:t>组件调用</w:t>
+      </w:r>
+      <w:r>
+        <w:rPr>
+          <w:rFonts w:hint="eastAsia"/>
+        </w:rPr>
+        <w:t>actions</w:t>
+      </w:r>
+      <w:r>
+        <w:rPr>
+          <w:rFonts w:hint="eastAsia"/>
+        </w:rPr>
+        <w:t>，</w:t>
+      </w:r>
+      <w:r>
+        <w:rPr>
+          <w:rFonts w:hint="eastAsia"/>
+        </w:rPr>
+        <w:t>actions</w:t>
+      </w:r>
+      <w:r>
+        <w:rPr>
+          <w:rFonts w:hint="eastAsia"/>
+        </w:rPr>
+        <w:t>调用</w:t>
+      </w:r>
+      <w:r>
+        <w:rPr>
+          <w:rFonts w:hint="eastAsia"/>
+        </w:rPr>
+        <w:t>Mutations</w:t>
+      </w:r>
+      <w:r>
+        <w:rPr>
+          <w:rFonts w:hint="eastAsia"/>
+        </w:rPr>
+        <w:t>，改变数据；组件也可以直接调用</w:t>
+      </w:r>
+      <w:r>
+        <w:rPr>
+          <w:rFonts w:hint="eastAsia"/>
+        </w:rPr>
+        <w:t>Mutations</w:t>
+      </w:r>
+    </w:p>
+    <w:p>
+      <w:pPr>
+        <w:pStyle w:val="a5"/>
+        <w:ind w:left="360" w:firstLineChars="0" w:firstLine="0"/>
+      </w:pPr>
+      <w:r>
+        <w:rPr>
+          <w:rFonts w:hint="eastAsia"/>
+        </w:rPr>
+        <w:t>单向数据</w:t>
+      </w:r>
+    </w:p>
+    <w:p>
+      <w:pPr>
+        <w:pStyle w:val="a5"/>
+        <w:ind w:left="360" w:firstLineChars="0" w:firstLine="0"/>
+      </w:pPr>
+      <w:r>
+        <w:rPr>
+          <w:noProof/>
+        </w:rPr>
+        <w:lastRenderedPageBreak/>
+        <w:drawing>
+          <wp:inline distT="0" distB="0" distL="0" distR="0" wp14:anchorId="74E407C9" wp14:editId="363B44BC">
+            <wp:extent cx="5274310" cy="3795794"/>
+            <wp:effectExtent l="0" t="0" r="2540" b="0"/>
+            <wp:docPr id="20" name="图片 20"/>
+            <wp:cNvGraphicFramePr>
+              <a:graphicFrameLocks xmlns:a="http://schemas.openxmlformats.org/drawingml/2006/main" noChangeAspect="1"/>
+            </wp:cNvGraphicFramePr>
+            <a:graphic xmlns:a="http://schemas.openxmlformats.org/drawingml/2006/main">
+              <a:graphicData uri="http://schemas.openxmlformats.org/drawingml/2006/picture">
+                <pic:pic xmlns:pic="http://schemas.openxmlformats.org/drawingml/2006/picture">
+                  <pic:nvPicPr>
+                    <pic:cNvPr id="0" name=""/>
+                    <pic:cNvPicPr/>
+                  </pic:nvPicPr>
+                  <pic:blipFill>
+                    <a:blip r:embed="rId29"/>
+                    <a:stretch>
+                      <a:fillRect/>
+                    </a:stretch>
+                  </pic:blipFill>
+                  <pic:spPr>
+                    <a:xfrm>
+                      <a:off x="0" y="0"/>
+                      <a:ext cx="5274310" cy="3795794"/>
+                    </a:xfrm>
+                    <a:prstGeom prst="rect">
+                      <a:avLst/>
+                    </a:prstGeom>
+                  </pic:spPr>
+                </pic:pic>
+              </a:graphicData>
+            </a:graphic>
+          </wp:inline>
+        </w:drawing>
+      </w:r>
+    </w:p>
+    <w:p>
+      <w:pPr>
+        <w:pStyle w:val="a5"/>
+        <w:ind w:left="360" w:firstLineChars="0" w:firstLine="0"/>
+      </w:pPr>
+      <w:r>
+        <w:rPr>
+          <w:rFonts w:hint="eastAsia"/>
+        </w:rPr>
+        <w:t>安装</w:t>
+      </w:r>
+    </w:p>
+    <w:p>
+      <w:pPr>
+        <w:pStyle w:val="a5"/>
+        <w:ind w:left="360" w:firstLineChars="0" w:firstLine="0"/>
+      </w:pPr>
+      <w:r>
+        <w:rPr>
+          <w:noProof/>
+        </w:rPr>
+        <w:drawing>
+          <wp:inline distT="0" distB="0" distL="0" distR="0" wp14:anchorId="7B859C4B" wp14:editId="0F7DF8FE">
+            <wp:extent cx="3727450" cy="222250"/>
+            <wp:effectExtent l="0" t="0" r="6350" b="6350"/>
+            <wp:docPr id="21" name="图片 21"/>
+            <wp:cNvGraphicFramePr>
+              <a:graphicFrameLocks xmlns:a="http://schemas.openxmlformats.org/drawingml/2006/main" noChangeAspect="1"/>
+            </wp:cNvGraphicFramePr>
+            <a:graphic xmlns:a="http://schemas.openxmlformats.org/drawingml/2006/main">
+              <a:graphicData uri="http://schemas.openxmlformats.org/drawingml/2006/picture">
+                <pic:pic xmlns:pic="http://schemas.openxmlformats.org/drawingml/2006/picture">
+                  <pic:nvPicPr>
+                    <pic:cNvPr id="0" name=""/>
+                    <pic:cNvPicPr/>
+                  </pic:nvPicPr>
+                  <pic:blipFill>
+                    <a:blip r:embed="rId30"/>
+                    <a:stretch>
+                      <a:fillRect/>
+                    </a:stretch>
+                  </pic:blipFill>
+                  <pic:spPr>
+                    <a:xfrm>
+                      <a:off x="0" y="0"/>
+                      <a:ext cx="3727450" cy="222250"/>
+                    </a:xfrm>
+                    <a:prstGeom prst="rect">
+                      <a:avLst/>
+                    </a:prstGeom>
+                  </pic:spPr>
+                </pic:pic>
+              </a:graphicData>
+            </a:graphic>
+          </wp:inline>
+        </w:drawing>
+      </w:r>
+    </w:p>
+    <w:p>
+      <w:pPr>
+        <w:pStyle w:val="a5"/>
+        <w:ind w:left="360" w:firstLineChars="0" w:firstLine="0"/>
+      </w:pPr>
+      <w:r>
+        <w:rPr>
+          <w:rFonts w:hint="eastAsia"/>
+        </w:rPr>
+        <w:t>引入：</w:t>
+      </w:r>
+    </w:p>
+    <w:p>
+      <w:pPr>
+        <w:pStyle w:val="a5"/>
+        <w:ind w:left="360" w:firstLineChars="0" w:firstLine="0"/>
+      </w:pPr>
+      <w:r>
+        <w:rPr>
+          <w:rFonts w:hint="eastAsia"/>
+        </w:rPr>
+        <w:t>在</w:t>
+      </w:r>
+      <w:r>
+        <w:rPr>
+          <w:rFonts w:hint="eastAsia"/>
+        </w:rPr>
+        <w:t>src</w:t>
+      </w:r>
+      <w:r>
+        <w:rPr>
+          <w:rFonts w:hint="eastAsia"/>
+        </w:rPr>
+        <w:t>里新建</w:t>
+      </w:r>
+      <w:r>
+        <w:rPr>
+          <w:rFonts w:hint="eastAsia"/>
+        </w:rPr>
+        <w:t>store</w:t>
+      </w:r>
+      <w:r>
+        <w:rPr>
+          <w:rFonts w:hint="eastAsia"/>
+        </w:rPr>
+        <w:t>，</w:t>
+      </w:r>
+      <w:r>
+        <w:rPr>
+          <w:rFonts w:hint="eastAsia"/>
+        </w:rPr>
+        <w:t>store</w:t>
+      </w:r>
+      <w:r>
+        <w:rPr>
+          <w:rFonts w:hint="eastAsia"/>
+        </w:rPr>
+        <w:t>文件夹</w:t>
+      </w:r>
+      <w:r>
+        <w:rPr>
+          <w:rFonts w:hint="eastAsia"/>
+        </w:rPr>
+        <w:t>里新建</w:t>
+      </w:r>
+      <w:r>
+        <w:rPr>
+          <w:rFonts w:hint="eastAsia"/>
+        </w:rPr>
+        <w:t>index.js</w:t>
+      </w:r>
+    </w:p>
+    <w:p>
+      <w:pPr>
+        <w:pStyle w:val="a5"/>
+        <w:ind w:left="360" w:firstLineChars="0" w:firstLine="0"/>
+      </w:pPr>
+      <w:r>
+        <w:rPr>
+          <w:noProof/>
+        </w:rPr>
+        <w:drawing>
+          <wp:inline distT="0" distB="0" distL="0" distR="0" wp14:anchorId="1F57D2C4" wp14:editId="58588E09">
+            <wp:extent cx="1708150" cy="1854200"/>
+            <wp:effectExtent l="0" t="0" r="6350" b="0"/>
+            <wp:docPr id="22" name="图片 22"/>
+            <wp:cNvGraphicFramePr>
+              <a:graphicFrameLocks xmlns:a="http://schemas.openxmlformats.org/drawingml/2006/main" noChangeAspect="1"/>
+            </wp:cNvGraphicFramePr>
+            <a:graphic xmlns:a="http://schemas.openxmlformats.org/drawingml/2006/main">
+              <a:graphicData uri="http://schemas.openxmlformats.org/drawingml/2006/picture">
+                <pic:pic xmlns:pic="http://schemas.openxmlformats.org/drawingml/2006/picture">
+                  <pic:nvPicPr>
+                    <pic:cNvPr id="0" name=""/>
+                    <pic:cNvPicPr/>
+                  </pic:nvPicPr>
+                  <pic:blipFill>
+                    <a:blip r:embed="rId31"/>
+                    <a:stretch>
+                      <a:fillRect/>
+                    </a:stretch>
+                  </pic:blipFill>
+                  <pic:spPr>
+                    <a:xfrm>
+                      <a:off x="0" y="0"/>
+                      <a:ext cx="1708150" cy="1854200"/>
+                    </a:xfrm>
+                    <a:prstGeom prst="rect">
+                      <a:avLst/>
+                    </a:prstGeom>
+                  </pic:spPr>
+                </pic:pic>
+              </a:graphicData>
+            </a:graphic>
+          </wp:inline>
+        </w:drawing>
+      </w:r>
+    </w:p>
+    <w:p>
+      <w:pPr>
+        <w:pStyle w:val="a5"/>
+        <w:ind w:left="360" w:firstLineChars="0" w:firstLine="0"/>
+      </w:pPr>
+      <w:r>
+        <w:rPr>
+          <w:noProof/>
+        </w:rPr>
+        <w:lastRenderedPageBreak/>
+        <w:drawing>
+          <wp:inline distT="0" distB="0" distL="0" distR="0" wp14:anchorId="03DB9611" wp14:editId="1A18ABE5">
+            <wp:extent cx="2838450" cy="1911350"/>
+            <wp:effectExtent l="0" t="0" r="0" b="0"/>
+            <wp:docPr id="23" name="图片 23"/>
+            <wp:cNvGraphicFramePr>
+              <a:graphicFrameLocks xmlns:a="http://schemas.openxmlformats.org/drawingml/2006/main" noChangeAspect="1"/>
+            </wp:cNvGraphicFramePr>
+            <a:graphic xmlns:a="http://schemas.openxmlformats.org/drawingml/2006/main">
+              <a:graphicData uri="http://schemas.openxmlformats.org/drawingml/2006/picture">
+                <pic:pic xmlns:pic="http://schemas.openxmlformats.org/drawingml/2006/picture">
+                  <pic:nvPicPr>
+                    <pic:cNvPr id="0" name=""/>
+                    <pic:cNvPicPr/>
+                  </pic:nvPicPr>
+                  <pic:blipFill>
+                    <a:blip r:embed="rId32"/>
+                    <a:stretch>
+                      <a:fillRect/>
+                    </a:stretch>
+                  </pic:blipFill>
+                  <pic:spPr>
+                    <a:xfrm>
+                      <a:off x="0" y="0"/>
+                      <a:ext cx="2838450" cy="1911350"/>
+                    </a:xfrm>
+                    <a:prstGeom prst="rect">
+                      <a:avLst/>
+                    </a:prstGeom>
+                  </pic:spPr>
+                </pic:pic>
+              </a:graphicData>
+            </a:graphic>
+          </wp:inline>
+        </w:drawing>
+      </w:r>
+    </w:p>
+    <w:p>
+      <w:pPr>
+        <w:pStyle w:val="a5"/>
+        <w:ind w:left="360" w:firstLineChars="0" w:firstLine="0"/>
+      </w:pPr>
+      <w:r>
+        <w:rPr>
+          <w:rFonts w:hint="eastAsia"/>
+        </w:rPr>
+        <w:t>main.js</w:t>
+      </w:r>
+      <w:r>
+        <w:rPr>
+          <w:rFonts w:hint="eastAsia"/>
+        </w:rPr>
+        <w:t>中引入：</w:t>
+      </w:r>
+    </w:p>
+    <w:p>
+      <w:pPr>
+        <w:pStyle w:val="a5"/>
+        <w:ind w:left="360" w:firstLineChars="0" w:firstLine="0"/>
+      </w:pPr>
+      <w:r>
+        <w:rPr>
+          <w:noProof/>
+        </w:rPr>
+        <w:drawing>
+          <wp:inline distT="0" distB="0" distL="0" distR="0" wp14:anchorId="509913D9" wp14:editId="1B9B484C">
+            <wp:extent cx="2552700" cy="209550"/>
+            <wp:effectExtent l="0" t="0" r="0" b="0"/>
+            <wp:docPr id="24" name="图片 24"/>
+            <wp:cNvGraphicFramePr>
+              <a:graphicFrameLocks xmlns:a="http://schemas.openxmlformats.org/drawingml/2006/main" noChangeAspect="1"/>
+            </wp:cNvGraphicFramePr>
+            <a:graphic xmlns:a="http://schemas.openxmlformats.org/drawingml/2006/main">
+              <a:graphicData uri="http://schemas.openxmlformats.org/drawingml/2006/picture">
+                <pic:pic xmlns:pic="http://schemas.openxmlformats.org/drawingml/2006/picture">
+                  <pic:nvPicPr>
+                    <pic:cNvPr id="0" name=""/>
+                    <pic:cNvPicPr/>
+                  </pic:nvPicPr>
+                  <pic:blipFill>
+                    <a:blip r:embed="rId33"/>
+                    <a:stretch>
+                      <a:fillRect/>
+                    </a:stretch>
+                  </pic:blipFill>
+                  <pic:spPr>
+                    <a:xfrm>
+                      <a:off x="0" y="0"/>
+                      <a:ext cx="2552700" cy="209550"/>
+                    </a:xfrm>
+                    <a:prstGeom prst="rect">
+                      <a:avLst/>
+                    </a:prstGeom>
+                  </pic:spPr>
+                </pic:pic>
+              </a:graphicData>
+            </a:graphic>
+          </wp:inline>
+        </w:drawing>
+      </w:r>
+    </w:p>
+    <w:p>
+      <w:pPr>
+        <w:pStyle w:val="a5"/>
+        <w:ind w:left="360" w:firstLineChars="0" w:firstLine="0"/>
+      </w:pPr>
+      <w:r>
+        <w:rPr>
+          <w:noProof/>
+        </w:rPr>
+        <w:drawing>
+          <wp:inline distT="0" distB="0" distL="0" distR="0" wp14:anchorId="369DD609" wp14:editId="6028EAF6">
+            <wp:extent cx="2044700" cy="1301750"/>
+            <wp:effectExtent l="0" t="0" r="0" b="0"/>
+            <wp:docPr id="25" name="图片 25"/>
+            <wp:cNvGraphicFramePr>
+              <a:graphicFrameLocks xmlns:a="http://schemas.openxmlformats.org/drawingml/2006/main" noChangeAspect="1"/>
+            </wp:cNvGraphicFramePr>
+            <a:graphic xmlns:a="http://schemas.openxmlformats.org/drawingml/2006/main">
+              <a:graphicData uri="http://schemas.openxmlformats.org/drawingml/2006/picture">
+                <pic:pic xmlns:pic="http://schemas.openxmlformats.org/drawingml/2006/picture">
+                  <pic:nvPicPr>
+                    <pic:cNvPr id="0" name=""/>
+                    <pic:cNvPicPr/>
+                  </pic:nvPicPr>
+                  <pic:blipFill>
+                    <a:blip r:embed="rId34"/>
+                    <a:stretch>
+                      <a:fillRect/>
+                    </a:stretch>
+                  </pic:blipFill>
+                  <pic:spPr>
+                    <a:xfrm>
+                      <a:off x="0" y="0"/>
+                      <a:ext cx="2044700" cy="1301750"/>
+                    </a:xfrm>
+                    <a:prstGeom prst="rect">
+                      <a:avLst/>
+                    </a:prstGeom>
+                  </pic:spPr>
+                </pic:pic>
+              </a:graphicData>
+            </a:graphic>
+          </wp:inline>
+        </w:drawing>
+      </w:r>
+    </w:p>
+    <w:p>
+      <w:pPr>
+        <w:pStyle w:val="a5"/>
+        <w:ind w:left="360" w:firstLineChars="0" w:firstLine="0"/>
+      </w:pPr>
+      <w:r>
+        <w:rPr>
+          <w:rFonts w:hint="eastAsia"/>
+        </w:rPr>
+        <w:t>使用数据：</w:t>
+      </w:r>
+    </w:p>
+    <w:p>
+      <w:pPr>
+        <w:pStyle w:val="a5"/>
+        <w:ind w:left="360" w:firstLineChars="0" w:firstLine="0"/>
+      </w:pPr>
+      <w:r>
+        <w:rPr>
+          <w:noProof/>
+        </w:rPr>
+        <w:drawing>
+          <wp:inline distT="0" distB="0" distL="0" distR="0" wp14:anchorId="6EB87461" wp14:editId="310E6F44">
+            <wp:extent cx="2927350" cy="234950"/>
+            <wp:effectExtent l="0" t="0" r="6350" b="0"/>
+            <wp:docPr id="26" name="图片 26"/>
+            <wp:cNvGraphicFramePr>
+              <a:graphicFrameLocks xmlns:a="http://schemas.openxmlformats.org/drawingml/2006/main" noChangeAspect="1"/>
+            </wp:cNvGraphicFramePr>
+            <a:graphic xmlns:a="http://schemas.openxmlformats.org/drawingml/2006/main">
+              <a:graphicData uri="http://schemas.openxmlformats.org/drawingml/2006/picture">
+                <pic:pic xmlns:pic="http://schemas.openxmlformats.org/drawingml/2006/picture">
+                  <pic:nvPicPr>
+                    <pic:cNvPr id="0" name=""/>
+                    <pic:cNvPicPr/>
+                  </pic:nvPicPr>
+                  <pic:blipFill>
+                    <a:blip r:embed="rId35"/>
+                    <a:stretch>
+                      <a:fillRect/>
+                    </a:stretch>
+                  </pic:blipFill>
+                  <pic:spPr>
+                    <a:xfrm>
+                      <a:off x="0" y="0"/>
+                      <a:ext cx="2927350" cy="234950"/>
+                    </a:xfrm>
+                    <a:prstGeom prst="rect">
+                      <a:avLst/>
+                    </a:prstGeom>
+                  </pic:spPr>
+                </pic:pic>
+              </a:graphicData>
+            </a:graphic>
+          </wp:inline>
+        </w:drawing>
+      </w:r>
+    </w:p>
+    <w:p>
+      <w:pPr>
+        <w:pStyle w:val="a5"/>
+        <w:ind w:left="360" w:firstLineChars="0" w:firstLine="0"/>
+      </w:pPr>
+      <w:r>
+        <w:rPr>
+          <w:rFonts w:hint="eastAsia"/>
+        </w:rPr>
+        <w:t>修改数据：</w:t>
+      </w:r>
+    </w:p>
+    <w:p>
+      <w:pPr>
+        <w:pStyle w:val="a5"/>
+        <w:ind w:left="360" w:firstLineChars="0" w:firstLine="0"/>
+      </w:pPr>
+      <w:r>
+        <w:rPr>
+          <w:rFonts w:hint="eastAsia"/>
+        </w:rPr>
+        <w:t>组件通过</w:t>
+      </w:r>
+      <w:r>
+        <w:rPr>
+          <w:rFonts w:hint="eastAsia"/>
+        </w:rPr>
+        <w:t>dispatch</w:t>
+      </w:r>
+      <w:r>
+        <w:rPr>
+          <w:rFonts w:hint="eastAsia"/>
+        </w:rPr>
+        <w:t>调用</w:t>
+      </w:r>
+      <w:r>
+        <w:rPr>
+          <w:rFonts w:hint="eastAsia"/>
+        </w:rPr>
+        <w:t>actions</w:t>
+      </w:r>
+      <w:r>
+        <w:rPr>
+          <w:rFonts w:hint="eastAsia"/>
+        </w:rPr>
+        <w:t>，</w:t>
+      </w:r>
+      <w:r>
+        <w:rPr>
+          <w:rFonts w:hint="eastAsia"/>
+        </w:rPr>
+        <w:t>actions</w:t>
+      </w:r>
+      <w:r>
+        <w:rPr>
+          <w:rFonts w:hint="eastAsia"/>
+        </w:rPr>
+        <w:t>通过</w:t>
+      </w:r>
+      <w:r>
+        <w:rPr>
+          <w:rFonts w:hint="eastAsia"/>
+        </w:rPr>
+        <w:t>emmit</w:t>
+      </w:r>
+      <w:r>
+        <w:rPr>
+          <w:rFonts w:hint="eastAsia"/>
+        </w:rPr>
+        <w:t>调用</w:t>
+      </w:r>
+      <w:r>
+        <w:rPr>
+          <w:rFonts w:hint="eastAsia"/>
+        </w:rPr>
+        <w:t>mutations</w:t>
+      </w:r>
+    </w:p>
+    <w:p>
+      <w:pPr>
+        <w:pStyle w:val="a5"/>
+        <w:ind w:left="360" w:firstLineChars="0" w:firstLine="0"/>
+      </w:pPr>
+      <w:r>
+        <w:rPr>
+          <w:noProof/>
+        </w:rPr>
+        <w:drawing>
+          <wp:inline distT="0" distB="0" distL="0" distR="0" wp14:anchorId="0F36F2DC" wp14:editId="514B0E17">
+            <wp:extent cx="3536950" cy="933450"/>
+            <wp:effectExtent l="0" t="0" r="6350" b="0"/>
+            <wp:docPr id="27" name="图片 27"/>
+            <wp:cNvGraphicFramePr>
+              <a:graphicFrameLocks xmlns:a="http://schemas.openxmlformats.org/drawingml/2006/main" noChangeAspect="1"/>
+            </wp:cNvGraphicFramePr>
+            <a:graphic xmlns:a="http://schemas.openxmlformats.org/drawingml/2006/main">
+              <a:graphicData uri="http://schemas.openxmlformats.org/drawingml/2006/picture">
+                <pic:pic xmlns:pic="http://schemas.openxmlformats.org/drawingml/2006/picture">
+                  <pic:nvPicPr>
+                    <pic:cNvPr id="0" name=""/>
+                    <pic:cNvPicPr/>
+                  </pic:nvPicPr>
+                  <pic:blipFill>
+                    <a:blip r:embed="rId36"/>
+                    <a:stretch>
+                      <a:fillRect/>
+                    </a:stretch>
+                  </pic:blipFill>
+                  <pic:spPr>
+                    <a:xfrm>
+                      <a:off x="0" y="0"/>
+                      <a:ext cx="3536950" cy="933450"/>
+                    </a:xfrm>
+                    <a:prstGeom prst="rect">
+                      <a:avLst/>
+                    </a:prstGeom>
+                  </pic:spPr>
+                </pic:pic>
+              </a:graphicData>
+            </a:graphic>
+          </wp:inline>
+        </w:drawing>
+      </w:r>
+    </w:p>
+    <w:p>
+      <w:pPr>
+        <w:pStyle w:val="a5"/>
+        <w:ind w:left="360" w:firstLineChars="0" w:firstLine="0"/>
+      </w:pPr>
+      <w:r>
+        <w:rPr>
+          <w:noProof/>
+        </w:rPr>
+        <w:drawing>
+          <wp:inline distT="0" distB="0" distL="0" distR="0" wp14:anchorId="281B0FB9" wp14:editId="3136E946">
+            <wp:extent cx="2590800" cy="2368550"/>
+            <wp:effectExtent l="0" t="0" r="0" b="0"/>
+            <wp:docPr id="28" name="图片 28"/>
+            <wp:cNvGraphicFramePr>
+              <a:graphicFrameLocks xmlns:a="http://schemas.openxmlformats.org/drawingml/2006/main" noChangeAspect="1"/>
+            </wp:cNvGraphicFramePr>
+            <a:graphic xmlns:a="http://schemas.openxmlformats.org/drawingml/2006/main">
+              <a:graphicData uri="http://schemas.openxmlformats.org/drawingml/2006/picture">
+                <pic:pic xmlns:pic="http://schemas.openxmlformats.org/drawingml/2006/picture">
+                  <pic:nvPicPr>
+                    <pic:cNvPr id="0" name=""/>
+                    <pic:cNvPicPr/>
+                  </pic:nvPicPr>
+                  <pic:blipFill>
+                    <a:blip r:embed="rId37"/>
+                    <a:stretch>
+                      <a:fillRect/>
+                    </a:stretch>
+                  </pic:blipFill>
+                  <pic:spPr>
+                    <a:xfrm>
+                      <a:off x="0" y="0"/>
+                      <a:ext cx="2590800" cy="2368550"/>
+                    </a:xfrm>
+                    <a:prstGeom prst="rect">
+                      <a:avLst/>
+                    </a:prstGeom>
+                  </pic:spPr>
+                </pic:pic>
+              </a:graphicData>
+            </a:graphic>
+          </wp:inline>
+        </w:drawing>
+      </w:r>
+    </w:p>
+    <w:p>
+      <w:pPr>
+        <w:pStyle w:val="a5"/>
+        <w:ind w:left="360" w:firstLineChars="0" w:firstLine="0"/>
+      </w:pPr>
+      <w:r>
+        <w:rPr>
+          <w:rFonts w:hint="eastAsia"/>
+        </w:rPr>
+        <w:t>如果没有异步或同步批量，可以不用</w:t>
+      </w:r>
+      <w:r>
+        <w:rPr>
+          <w:rFonts w:hint="eastAsia"/>
+        </w:rPr>
+        <w:t>actions</w:t>
+      </w:r>
+    </w:p>
+    <w:p>
+      <w:pPr>
+        <w:pStyle w:val="a5"/>
+        <w:ind w:left="360" w:firstLineChars="0" w:firstLine="0"/>
+      </w:pPr>
+    </w:p>
+    <w:p>
+      <w:pPr>
+        <w:pStyle w:val="a5"/>
+        <w:ind w:left="360" w:firstLineChars="0" w:firstLine="0"/>
+      </w:pPr>
+      <w:r>
+        <w:rPr>
+          <w:noProof/>
+        </w:rPr>
+        <w:lastRenderedPageBreak/>
+        <w:drawing>
+          <wp:inline distT="0" distB="0" distL="0" distR="0" wp14:anchorId="32604283" wp14:editId="31E46A31">
+            <wp:extent cx="3257550" cy="939800"/>
+            <wp:effectExtent l="0" t="0" r="0" b="0"/>
+            <wp:docPr id="29" name="图片 29"/>
+            <wp:cNvGraphicFramePr>
+              <a:graphicFrameLocks xmlns:a="http://schemas.openxmlformats.org/drawingml/2006/main" noChangeAspect="1"/>
+            </wp:cNvGraphicFramePr>
+            <a:graphic xmlns:a="http://schemas.openxmlformats.org/drawingml/2006/main">
+              <a:graphicData uri="http://schemas.openxmlformats.org/drawingml/2006/picture">
+                <pic:pic xmlns:pic="http://schemas.openxmlformats.org/drawingml/2006/picture">
+                  <pic:nvPicPr>
+                    <pic:cNvPr id="0" name=""/>
+                    <pic:cNvPicPr/>
+                  </pic:nvPicPr>
+                  <pic:blipFill>
+                    <a:blip r:embed="rId38"/>
+                    <a:stretch>
+                      <a:fillRect/>
+                    </a:stretch>
+                  </pic:blipFill>
+                  <pic:spPr>
+                    <a:xfrm>
+                      <a:off x="0" y="0"/>
+                      <a:ext cx="3257550" cy="939800"/>
+                    </a:xfrm>
+                    <a:prstGeom prst="rect">
+                      <a:avLst/>
+                    </a:prstGeom>
+                  </pic:spPr>
+                </pic:pic>
+              </a:graphicData>
+            </a:graphic>
+          </wp:inline>
+        </w:drawing>
+      </w:r>
+    </w:p>
+    <w:p>
+      <w:pPr>
+        <w:pStyle w:val="a5"/>
+        <w:ind w:left="360" w:firstLineChars="0" w:firstLine="0"/>
+      </w:pPr>
+      <w:r>
+        <w:rPr>
+          <w:rFonts w:hint="eastAsia"/>
+        </w:rPr>
+        <w:t>如果数据比较多，可以把</w:t>
+      </w:r>
+      <w:r>
+        <w:rPr>
+          <w:rFonts w:hint="eastAsia"/>
+        </w:rPr>
+        <w:t>state,actions,mutations</w:t>
+      </w:r>
+      <w:r>
+        <w:rPr>
+          <w:rFonts w:hint="eastAsia"/>
+        </w:rPr>
+        <w:t>放在单独的文件里</w:t>
+      </w:r>
+    </w:p>
+    <w:p>
+      <w:pPr>
+        <w:pStyle w:val="a5"/>
+        <w:ind w:left="360" w:firstLineChars="0" w:firstLine="0"/>
+      </w:pPr>
+    </w:p>
+    <w:p>
+      <w:pPr>
+        <w:pStyle w:val="a5"/>
+        <w:ind w:left="360" w:firstLineChars="0" w:firstLine="0"/>
+      </w:pPr>
+      <w:r>
+        <w:rPr>
+          <w:rFonts w:hint="eastAsia"/>
+        </w:rPr>
+        <w:t>简写：</w:t>
+      </w:r>
+    </w:p>
+    <w:p>
+      <w:pPr>
+        <w:pStyle w:val="a5"/>
+        <w:ind w:left="360" w:firstLineChars="0" w:firstLine="0"/>
+      </w:pPr>
+      <w:r>
+        <w:rPr>
+          <w:rFonts w:hint="eastAsia"/>
+        </w:rPr>
+        <w:t>mapState:</w:t>
+      </w:r>
+    </w:p>
+    <w:p>
+      <w:pPr>
+        <w:pStyle w:val="a5"/>
+        <w:ind w:left="360" w:firstLineChars="0" w:firstLine="0"/>
+      </w:pPr>
+      <w:r>
+        <w:rPr>
+          <w:noProof/>
+        </w:rPr>
+        <w:drawing>
+          <wp:inline distT="0" distB="0" distL="0" distR="0" wp14:anchorId="59F8BB6A" wp14:editId="363AA534">
+            <wp:extent cx="2178050" cy="1092200"/>
+            <wp:effectExtent l="0" t="0" r="0" b="0"/>
+            <wp:docPr id="30" name="图片 30"/>
+            <wp:cNvGraphicFramePr>
+              <a:graphicFrameLocks xmlns:a="http://schemas.openxmlformats.org/drawingml/2006/main" noChangeAspect="1"/>
+            </wp:cNvGraphicFramePr>
+            <a:graphic xmlns:a="http://schemas.openxmlformats.org/drawingml/2006/main">
+              <a:graphicData uri="http://schemas.openxmlformats.org/drawingml/2006/picture">
+                <pic:pic xmlns:pic="http://schemas.openxmlformats.org/drawingml/2006/picture">
+                  <pic:nvPicPr>
+                    <pic:cNvPr id="0" name=""/>
+                    <pic:cNvPicPr/>
+                  </pic:nvPicPr>
+                  <pic:blipFill>
+                    <a:blip r:embed="rId39"/>
+                    <a:stretch>
+                      <a:fillRect/>
+                    </a:stretch>
+                  </pic:blipFill>
+                  <pic:spPr>
+                    <a:xfrm>
+                      <a:off x="0" y="0"/>
+                      <a:ext cx="2178050" cy="1092200"/>
+                    </a:xfrm>
+                    <a:prstGeom prst="rect">
+                      <a:avLst/>
+                    </a:prstGeom>
+                  </pic:spPr>
+                </pic:pic>
+              </a:graphicData>
+            </a:graphic>
+          </wp:inline>
+        </w:drawing>
+      </w:r>
+    </w:p>
+    <w:p>
+      <w:pPr>
+        <w:pStyle w:val="a5"/>
+        <w:ind w:left="360" w:firstLineChars="0" w:firstLine="0"/>
+      </w:pPr>
+      <w:r>
+        <w:rPr>
+          <w:rFonts w:hint="eastAsia"/>
+        </w:rPr>
+        <w:t>意思是把</w:t>
+      </w:r>
+      <w:r>
+        <w:rPr>
+          <w:rFonts w:hint="eastAsia"/>
+        </w:rPr>
+        <w:t>mapState</w:t>
+      </w:r>
+      <w:r>
+        <w:rPr>
+          <w:rFonts w:hint="eastAsia"/>
+        </w:rPr>
+        <w:t>中的</w:t>
+      </w:r>
+      <w:r>
+        <w:rPr>
+          <w:rFonts w:hint="eastAsia"/>
+        </w:rPr>
+        <w:t>city</w:t>
+      </w:r>
+      <w:r>
+        <w:rPr>
+          <w:rFonts w:hint="eastAsia"/>
+        </w:rPr>
+        <w:t>映射为一个计算属性</w:t>
+      </w:r>
+      <w:r>
+        <w:rPr>
+          <w:rFonts w:hint="eastAsia"/>
+        </w:rPr>
+        <w:t>city</w:t>
+      </w:r>
+    </w:p>
+    <w:p>
+      <w:pPr>
+        <w:pStyle w:val="a5"/>
+        <w:ind w:left="360" w:firstLineChars="0" w:firstLine="0"/>
+      </w:pPr>
+      <w:r>
+        <w:rPr>
+          <w:noProof/>
+        </w:rPr>
+        <w:drawing>
+          <wp:inline distT="0" distB="0" distL="0" distR="0" wp14:anchorId="778819D0" wp14:editId="00F472E4">
+            <wp:extent cx="1733550" cy="869950"/>
+            <wp:effectExtent l="0" t="0" r="0" b="6350"/>
+            <wp:docPr id="31" name="图片 31"/>
+            <wp:cNvGraphicFramePr>
+              <a:graphicFrameLocks xmlns:a="http://schemas.openxmlformats.org/drawingml/2006/main" noChangeAspect="1"/>
+            </wp:cNvGraphicFramePr>
+            <a:graphic xmlns:a="http://schemas.openxmlformats.org/drawingml/2006/main">
+              <a:graphicData uri="http://schemas.openxmlformats.org/drawingml/2006/picture">
+                <pic:pic xmlns:pic="http://schemas.openxmlformats.org/drawingml/2006/picture">
+                  <pic:nvPicPr>
+                    <pic:cNvPr id="0" name=""/>
+                    <pic:cNvPicPr/>
+                  </pic:nvPicPr>
+                  <pic:blipFill>
+                    <a:blip r:embed="rId40"/>
+                    <a:stretch>
+                      <a:fillRect/>
+                    </a:stretch>
+                  </pic:blipFill>
+                  <pic:spPr>
+                    <a:xfrm>
+                      <a:off x="0" y="0"/>
+                      <a:ext cx="1733550" cy="869950"/>
+                    </a:xfrm>
+                    <a:prstGeom prst="rect">
+                      <a:avLst/>
+                    </a:prstGeom>
+                  </pic:spPr>
+                </pic:pic>
+              </a:graphicData>
+            </a:graphic>
+          </wp:inline>
+        </w:drawing>
+      </w:r>
+    </w:p>
+    <w:p>
+      <w:pPr>
+        <w:pStyle w:val="a5"/>
+        <w:ind w:left="360" w:firstLineChars="0" w:firstLine="0"/>
+      </w:pPr>
+      <w:r>
+        <w:rPr>
+          <w:rFonts w:hint="eastAsia"/>
+        </w:rPr>
+        <w:t>mutations:</w:t>
+      </w:r>
+    </w:p>
+    <w:p>
+      <w:pPr>
+        <w:pStyle w:val="a5"/>
+        <w:ind w:left="360" w:firstLineChars="0" w:firstLine="0"/>
+      </w:pPr>
+      <w:r>
+        <w:rPr>
+          <w:noProof/>
+        </w:rPr>
+        <w:drawing>
+          <wp:inline distT="0" distB="0" distL="0" distR="0" wp14:anchorId="12494E3F" wp14:editId="214B8A7A">
+            <wp:extent cx="3257550" cy="939800"/>
+            <wp:effectExtent l="0" t="0" r="0" b="0"/>
+            <wp:docPr id="33" name="图片 33"/>
+            <wp:cNvGraphicFramePr>
+              <a:graphicFrameLocks xmlns:a="http://schemas.openxmlformats.org/drawingml/2006/main" noChangeAspect="1"/>
+            </wp:cNvGraphicFramePr>
+            <a:graphic xmlns:a="http://schemas.openxmlformats.org/drawingml/2006/main">
+              <a:graphicData uri="http://schemas.openxmlformats.org/drawingml/2006/picture">
+                <pic:pic xmlns:pic="http://schemas.openxmlformats.org/drawingml/2006/picture">
+                  <pic:nvPicPr>
+                    <pic:cNvPr id="0" name=""/>
+                    <pic:cNvPicPr/>
+                  </pic:nvPicPr>
+                  <pic:blipFill>
+                    <a:blip r:embed="rId38"/>
+                    <a:stretch>
+                      <a:fillRect/>
+                    </a:stretch>
+                  </pic:blipFill>
+                  <pic:spPr>
+                    <a:xfrm>
+                      <a:off x="0" y="0"/>
+                      <a:ext cx="3257550" cy="939800"/>
+                    </a:xfrm>
+                    <a:prstGeom prst="rect">
+                      <a:avLst/>
+                    </a:prstGeom>
+                  </pic:spPr>
+                </pic:pic>
+              </a:graphicData>
+            </a:graphic>
+          </wp:inline>
+        </w:drawing>
+      </w:r>
+    </w:p>
+    <w:p>
+      <w:pPr>
+        <w:pStyle w:val="a5"/>
+        <w:ind w:left="360" w:firstLineChars="0" w:firstLine="0"/>
+      </w:pPr>
+      <w:r>
+        <w:rPr>
+          <w:rFonts w:hint="eastAsia"/>
+        </w:rPr>
+        <w:t>变成：</w:t>
+      </w:r>
+    </w:p>
+    <w:p>
+      <w:pPr>
+        <w:pStyle w:val="a5"/>
+        <w:ind w:left="360" w:firstLineChars="0" w:firstLine="0"/>
+      </w:pPr>
+      <w:r>
+        <w:rPr>
+          <w:noProof/>
+        </w:rPr>
+        <w:drawing>
+          <wp:inline distT="0" distB="0" distL="0" distR="0" wp14:anchorId="177093EC" wp14:editId="54E78ED6">
+            <wp:extent cx="2673350" cy="1263650"/>
+            <wp:effectExtent l="0" t="0" r="0" b="0"/>
+            <wp:docPr id="34" name="图片 34"/>
+            <wp:cNvGraphicFramePr>
+              <a:graphicFrameLocks xmlns:a="http://schemas.openxmlformats.org/drawingml/2006/main" noChangeAspect="1"/>
+            </wp:cNvGraphicFramePr>
+            <a:graphic xmlns:a="http://schemas.openxmlformats.org/drawingml/2006/main">
+              <a:graphicData uri="http://schemas.openxmlformats.org/drawingml/2006/picture">
+                <pic:pic xmlns:pic="http://schemas.openxmlformats.org/drawingml/2006/picture">
+                  <pic:nvPicPr>
+                    <pic:cNvPr id="0" name=""/>
+                    <pic:cNvPicPr/>
+                  </pic:nvPicPr>
+                  <pic:blipFill>
+                    <a:blip r:embed="rId41"/>
+                    <a:stretch>
+                      <a:fillRect/>
+                    </a:stretch>
+                  </pic:blipFill>
+                  <pic:spPr>
+                    <a:xfrm>
+                      <a:off x="0" y="0"/>
+                      <a:ext cx="2673350" cy="1263650"/>
+                    </a:xfrm>
+                    <a:prstGeom prst="rect">
+                      <a:avLst/>
+                    </a:prstGeom>
+                  </pic:spPr>
+                </pic:pic>
+              </a:graphicData>
+            </a:graphic>
+          </wp:inline>
+        </w:drawing>
+      </w:r>
+    </w:p>
+    <w:p>
+      <w:pPr>
+        <w:pStyle w:val="a5"/>
+        <w:ind w:left="360" w:firstLineChars="0" w:firstLine="0"/>
+      </w:pPr>
+      <w:r>
+        <w:rPr>
+          <w:rFonts w:hint="eastAsia"/>
+        </w:rPr>
+        <w:t>vuex</w:t>
+      </w:r>
+      <w:r>
+        <w:rPr>
+          <w:rFonts w:hint="eastAsia"/>
+        </w:rPr>
+        <w:t>中的</w:t>
+      </w:r>
+      <w:r>
+        <w:rPr>
+          <w:rFonts w:hint="eastAsia"/>
+        </w:rPr>
+        <w:t>getters</w:t>
+      </w:r>
+      <w:r>
+        <w:rPr>
+          <w:rFonts w:hint="eastAsia"/>
+        </w:rPr>
+        <w:t>相对于</w:t>
+      </w:r>
+      <w:r>
+        <w:rPr>
+          <w:rFonts w:hint="eastAsia"/>
+        </w:rPr>
+        <w:t>vue</w:t>
+      </w:r>
+      <w:r>
+        <w:rPr>
+          <w:rFonts w:hint="eastAsia"/>
+        </w:rPr>
+        <w:t>中的</w:t>
+      </w:r>
+      <w:r>
+        <w:rPr>
+          <w:rFonts w:hint="eastAsia"/>
+        </w:rPr>
+        <w:t xml:space="preserve">computed </w:t>
+      </w:r>
+      <w:r>
+        <w:rPr>
+          <w:rFonts w:hint="eastAsia"/>
+        </w:rPr>
+        <w:t>避免数据冗余</w:t>
+      </w:r>
+    </w:p>
+    <w:p>
+      <w:pPr>
+        <w:pStyle w:val="a5"/>
+        <w:numPr>
+          <w:ilvl w:val="0"/>
+          <w:numId w:val="1"/>
+        </w:numPr>
+        <w:ind w:firstLineChars="0"/>
+      </w:pPr>
+      <w:r>
+        <w:rPr>
+          <w:rFonts w:hint="eastAsia"/>
+        </w:rPr>
+        <w:t>路由传参</w:t>
+      </w:r>
+    </w:p>
+    <w:p>
+      <w:pPr>
+        <w:pStyle w:val="a5"/>
+        <w:ind w:left="360" w:firstLineChars="0" w:firstLine="0"/>
+      </w:pPr>
+      <w:r>
+        <w:rPr>
+          <w:noProof/>
+        </w:rPr>
+        <w:drawing>
+          <wp:inline distT="0" distB="0" distL="0" distR="0" wp14:anchorId="4F98C80C" wp14:editId="333F60EE">
+            <wp:extent cx="3505200" cy="190500"/>
+            <wp:effectExtent l="0" t="0" r="0" b="0"/>
+            <wp:docPr id="35" name="图片 35"/>
+            <wp:cNvGraphicFramePr>
+              <a:graphicFrameLocks xmlns:a="http://schemas.openxmlformats.org/drawingml/2006/main" noChangeAspect="1"/>
+            </wp:cNvGraphicFramePr>
+            <a:graphic xmlns:a="http://schemas.openxmlformats.org/drawingml/2006/main">
+              <a:graphicData uri="http://schemas.openxmlformats.org/drawingml/2006/picture">
+                <pic:pic xmlns:pic="http://schemas.openxmlformats.org/drawingml/2006/picture">
+                  <pic:nvPicPr>
+                    <pic:cNvPr id="0" name=""/>
+                    <pic:cNvPicPr/>
+                  </pic:nvPicPr>
+                  <pic:blipFill>
+                    <a:blip r:embed="rId42"/>
+                    <a:stretch>
+                      <a:fillRect/>
+                    </a:stretch>
+                  </pic:blipFill>
+                  <pic:spPr>
+                    <a:xfrm>
+                      <a:off x="0" y="0"/>
+                      <a:ext cx="3505200" cy="190500"/>
+                    </a:xfrm>
+                    <a:prstGeom prst="rect">
+                      <a:avLst/>
+                    </a:prstGeom>
+                  </pic:spPr>
+                </pic:pic>
+              </a:graphicData>
+            </a:graphic>
+          </wp:inline>
+        </w:drawing>
+      </w:r>
+    </w:p>
+    <w:p>
+      <w:pPr>
+        <w:pStyle w:val="a5"/>
+        <w:ind w:left="360" w:firstLineChars="0" w:firstLine="0"/>
+      </w:pPr>
+      <w:r>
+        <w:rPr>
+          <w:noProof/>
+        </w:rPr>
+        <w:drawing>
+          <wp:inline distT="0" distB="0" distL="0" distR="0" wp14:anchorId="106BFD96" wp14:editId="19EC24D5">
+            <wp:extent cx="2101850" cy="857250"/>
+            <wp:effectExtent l="0" t="0" r="0" b="0"/>
+            <wp:docPr id="36" name="图片 36"/>
+            <wp:cNvGraphicFramePr>
+              <a:graphicFrameLocks xmlns:a="http://schemas.openxmlformats.org/drawingml/2006/main" noChangeAspect="1"/>
+            </wp:cNvGraphicFramePr>
+            <a:graphic xmlns:a="http://schemas.openxmlformats.org/drawingml/2006/main">
+              <a:graphicData uri="http://schemas.openxmlformats.org/drawingml/2006/picture">
+                <pic:pic xmlns:pic="http://schemas.openxmlformats.org/drawingml/2006/picture">
+                  <pic:nvPicPr>
+                    <pic:cNvPr id="0" name=""/>
+                    <pic:cNvPicPr/>
+                  </pic:nvPicPr>
+                  <pic:blipFill>
+                    <a:blip r:embed="rId43"/>
+                    <a:stretch>
+                      <a:fillRect/>
+                    </a:stretch>
+                  </pic:blipFill>
+                  <pic:spPr>
+                    <a:xfrm>
+                      <a:off x="0" y="0"/>
+                      <a:ext cx="2101850" cy="857250"/>
+                    </a:xfrm>
+                    <a:prstGeom prst="rect">
+                      <a:avLst/>
+                    </a:prstGeom>
+                  </pic:spPr>
+                </pic:pic>
+              </a:graphicData>
+            </a:graphic>
+          </wp:inline>
+        </w:drawing>
+      </w:r>
+    </w:p>
+    <w:p>
+      <w:pPr>
+        <w:pStyle w:val="a5"/>
+        <w:ind w:left="360" w:firstLineChars="0" w:firstLine="0"/>
+        <w:rPr>
+          <w:rFonts w:hint="eastAsia"/>
+        </w:rPr>
+      </w:pPr>
+    </w:p>
+    <w:p>
+      <w:pPr>
+        <w:pStyle w:val="a5"/>
+        <w:ind w:left="360" w:firstLineChars="0" w:firstLine="0"/>
+        <w:rPr>
+          <w:rFonts w:hint="eastAsia"/>
+        </w:rPr>
+      </w:pPr>
+      <w:r>
+        <w:rPr>
+          <w:noProof/>
+        </w:rPr>
+        <w:lastRenderedPageBreak/>
+        <w:drawing>
+          <wp:inline distT="0" distB="0" distL="0" distR="0" wp14:anchorId="75E69A14" wp14:editId="2AB1F7B0">
+            <wp:extent cx="4476750" cy="1682750"/>
+            <wp:effectExtent l="0" t="0" r="0" b="0"/>
+            <wp:docPr id="32" name="图片 32"/>
+            <wp:cNvGraphicFramePr>
+              <a:graphicFrameLocks xmlns:a="http://schemas.openxmlformats.org/drawingml/2006/main" noChangeAspect="1"/>
+            </wp:cNvGraphicFramePr>
+            <a:graphic xmlns:a="http://schemas.openxmlformats.org/drawingml/2006/main">
+              <a:graphicData uri="http://schemas.openxmlformats.org/drawingml/2006/picture">
+                <pic:pic xmlns:pic="http://schemas.openxmlformats.org/drawingml/2006/picture">
+                  <pic:nvPicPr>
+                    <pic:cNvPr id="0" name=""/>
+                    <pic:cNvPicPr/>
+                  </pic:nvPicPr>
+                  <pic:blipFill>
+                    <a:blip r:embed="rId44"/>
+                    <a:stretch>
+                      <a:fillRect/>
+                    </a:stretch>
+                  </pic:blipFill>
+                  <pic:spPr>
+                    <a:xfrm>
+                      <a:off x="0" y="0"/>
+                      <a:ext cx="4476750" cy="1682750"/>
+                    </a:xfrm>
+                    <a:prstGeom prst="rect">
+                      <a:avLst/>
+                    </a:prstGeom>
+                  </pic:spPr>
+                </pic:pic>
+              </a:graphicData>
+            </a:graphic>
+          </wp:inline>
+        </w:drawing>
+      </w:r>
+    </w:p>
+    <w:p>
+      <w:pPr>
+        <w:pStyle w:val="a5"/>
+        <w:ind w:left="360" w:firstLineChars="0" w:firstLine="0"/>
+      </w:pPr>
       <w:bookmarkStart w:id="0" w:name="_GoBack"/>
       <w:bookmarkEnd w:id="0"/>
     </w:p>

</xml_diff>